<commit_message>
wip fixed the docs
</commit_message>
<xml_diff>
--- a/docker/docmosis/templates/CV-UNS-HRN-ENG-01172.docx
+++ b/docker/docmosis/templates/CV-UNS-HRN-ENG-01172.docx
@@ -1619,7 +1619,14 @@
                 <w:rFonts w:ascii="GDSTransportWebsite" w:hAnsi="GDSTransportWebsite"/>
                 <w:color w:val="0A0A0A"/>
               </w:rPr>
-              <w:t>applicant.phoneNumber</w:t>
+              <w:t>applicant.</w:t>
+            </w:r>
+            <w:r>
+              <w:rPr>
+                <w:rFonts w:ascii="GDSTransportWebsite" w:hAnsi="GDSTransportWebsite"/>
+                <w:color w:val="0A0A0A"/>
+              </w:rPr>
+              <w:t>partyPhone</w:t>
             </w:r>
             <w:proofErr w:type="spellEnd"/>
             <w:r>
@@ -1744,7 +1751,7 @@
                 <w:rFonts w:ascii="GDSTransportWebsite" w:hAnsi="GDSTransportWebsite"/>
                 <w:color w:val="0A0A0A"/>
               </w:rPr>
-              <w:t>emailAddress</w:t>
+              <w:t>partyEmail</w:t>
             </w:r>
             <w:proofErr w:type="spellEnd"/>
             <w:r>
@@ -1870,7 +1877,14 @@
                 <w:rFonts w:ascii="GDSTransportWebsite" w:hAnsi="GDSTransportWebsite"/>
                 <w:color w:val="0A0A0A"/>
               </w:rPr>
-              <w:t>.phoneNum</w:t>
+              <w:t>P</w:t>
+            </w:r>
+            <w:r>
+              <w:rPr>
+                <w:rFonts w:ascii="GDSTransportWebsite" w:hAnsi="GDSTransportWebsite"/>
+                <w:color w:val="0A0A0A"/>
+              </w:rPr>
+              <w:t>honeNum</w:t>
             </w:r>
             <w:r>
               <w:rPr>
@@ -2000,14 +2014,14 @@
                 <w:rFonts w:ascii="GDSTransportWebsite" w:hAnsi="GDSTransportWebsite"/>
                 <w:color w:val="0A0A0A"/>
               </w:rPr>
-              <w:t>.</w:t>
-            </w:r>
-            <w:r>
-              <w:rPr>
-                <w:rFonts w:ascii="GDSTransportWebsite" w:hAnsi="GDSTransportWebsite"/>
-                <w:color w:val="0A0A0A"/>
-              </w:rPr>
-              <w:t>emailAddress)}</w:t>
+              <w:t>E</w:t>
+            </w:r>
+            <w:r>
+              <w:rPr>
+                <w:rFonts w:ascii="GDSTransportWebsite" w:hAnsi="GDSTransportWebsite"/>
+                <w:color w:val="0A0A0A"/>
+              </w:rPr>
+              <w:t>mailAddress)}</w:t>
             </w:r>
             <w:r>
               <w:rPr>
@@ -2884,7 +2898,21 @@
                 <w:rFonts w:ascii="GDSTransportWebsite" w:hAnsi="GDSTransportWebsite"/>
                 <w:color w:val="0A0A0A"/>
               </w:rPr>
-              <w:t>.phoneNumber)}&gt;&gt;</w:t>
+              <w:t>.</w:t>
+            </w:r>
+            <w:r>
+              <w:rPr>
+                <w:rFonts w:ascii="GDSTransportWebsite" w:hAnsi="GDSTransportWebsite"/>
+                <w:color w:val="0A0A0A"/>
+              </w:rPr>
+              <w:t>partyPhone</w:t>
+            </w:r>
+            <w:r>
+              <w:rPr>
+                <w:rFonts w:ascii="GDSTransportWebsite" w:hAnsi="GDSTransportWebsite"/>
+                <w:color w:val="0A0A0A"/>
+              </w:rPr>
+              <w:t>)}&gt;&gt;</w:t>
             </w:r>
             <w:r>
               <w:rPr>
@@ -3014,7 +3042,14 @@
                 <w:rFonts w:ascii="GDSTransportWebsite" w:hAnsi="GDSTransportWebsite"/>
                 <w:color w:val="0A0A0A"/>
               </w:rPr>
-              <w:t>emailAddress)}</w:t>
+              <w:t>partyEmail</w:t>
+            </w:r>
+            <w:r>
+              <w:rPr>
+                <w:rFonts w:ascii="GDSTransportWebsite" w:hAnsi="GDSTransportWebsite"/>
+                <w:color w:val="0A0A0A"/>
+              </w:rPr>
+              <w:t>)}</w:t>
             </w:r>
             <w:r>
               <w:rPr>
@@ -3146,7 +3181,14 @@
                 <w:rFonts w:ascii="GDSTransportWebsite" w:hAnsi="GDSTransportWebsite"/>
                 <w:color w:val="0A0A0A"/>
               </w:rPr>
-              <w:t>.phoneNum</w:t>
+              <w:t>P</w:t>
+            </w:r>
+            <w:r>
+              <w:rPr>
+                <w:rFonts w:ascii="GDSTransportWebsite" w:hAnsi="GDSTransportWebsite"/>
+                <w:color w:val="0A0A0A"/>
+              </w:rPr>
+              <w:t>honeNum</w:t>
             </w:r>
             <w:r>
               <w:rPr>
@@ -3290,14 +3332,14 @@
                 <w:rFonts w:ascii="GDSTransportWebsite" w:hAnsi="GDSTransportWebsite"/>
                 <w:color w:val="0A0A0A"/>
               </w:rPr>
-              <w:t>.</w:t>
-            </w:r>
-            <w:r>
-              <w:rPr>
-                <w:rFonts w:ascii="GDSTransportWebsite" w:hAnsi="GDSTransportWebsite"/>
-                <w:color w:val="0A0A0A"/>
-              </w:rPr>
-              <w:t>emailAddress)}</w:t>
+              <w:t>E</w:t>
+            </w:r>
+            <w:r>
+              <w:rPr>
+                <w:rFonts w:ascii="GDSTransportWebsite" w:hAnsi="GDSTransportWebsite"/>
+                <w:color w:val="0A0A0A"/>
+              </w:rPr>
+              <w:t>mailAddress)}</w:t>
             </w:r>
             <w:r>
               <w:rPr>
@@ -4192,21 +4234,14 @@
                 <w:rFonts w:ascii="GDSTransportWebsite" w:hAnsi="GDSTransportWebsite"/>
                 <w:color w:val="0A0A0A"/>
               </w:rPr>
-              <w:t>.phoneNum</w:t>
-            </w:r>
-            <w:r>
-              <w:rPr>
-                <w:rFonts w:ascii="GDSTransportWebsite" w:hAnsi="GDSTransportWebsite"/>
-                <w:color w:val="0A0A0A"/>
-              </w:rPr>
-              <w:t>b</w:t>
-            </w:r>
-            <w:r>
-              <w:rPr>
-                <w:rFonts w:ascii="GDSTransportWebsite" w:hAnsi="GDSTransportWebsite"/>
-                <w:color w:val="0A0A0A"/>
-              </w:rPr>
-              <w:t>er</w:t>
+              <w:t>.</w:t>
+            </w:r>
+            <w:r>
+              <w:rPr>
+                <w:rFonts w:ascii="GDSTransportWebsite" w:hAnsi="GDSTransportWebsite"/>
+                <w:color w:val="0A0A0A"/>
+              </w:rPr>
+              <w:t>partyPhone</w:t>
             </w:r>
             <w:proofErr w:type="spellEnd"/>
             <w:r>
@@ -4342,7 +4377,7 @@
                 <w:rFonts w:ascii="GDSTransportWebsite" w:hAnsi="GDSTransportWebsite"/>
                 <w:color w:val="0A0A0A"/>
               </w:rPr>
-              <w:t>emailAddress</w:t>
+              <w:t>partyEmail</w:t>
             </w:r>
             <w:proofErr w:type="spellEnd"/>
             <w:r>
@@ -4468,7 +4503,14 @@
                 <w:rFonts w:ascii="GDSTransportWebsite" w:hAnsi="GDSTransportWebsite"/>
                 <w:color w:val="0A0A0A"/>
               </w:rPr>
-              <w:t>.phoneNum</w:t>
+              <w:t>P</w:t>
+            </w:r>
+            <w:r>
+              <w:rPr>
+                <w:rFonts w:ascii="GDSTransportWebsite" w:hAnsi="GDSTransportWebsite"/>
+                <w:color w:val="0A0A0A"/>
+              </w:rPr>
+              <w:t>honeNum</w:t>
             </w:r>
             <w:r>
               <w:rPr>
@@ -4605,14 +4647,14 @@
                 <w:rFonts w:ascii="GDSTransportWebsite" w:hAnsi="GDSTransportWebsite"/>
                 <w:color w:val="0A0A0A"/>
               </w:rPr>
-              <w:t>.</w:t>
-            </w:r>
-            <w:r>
-              <w:rPr>
-                <w:rFonts w:ascii="GDSTransportWebsite" w:hAnsi="GDSTransportWebsite"/>
-                <w:color w:val="0A0A0A"/>
-              </w:rPr>
-              <w:t>emailAddress)}</w:t>
+              <w:t>E</w:t>
+            </w:r>
+            <w:r>
+              <w:rPr>
+                <w:rFonts w:ascii="GDSTransportWebsite" w:hAnsi="GDSTransportWebsite"/>
+                <w:color w:val="0A0A0A"/>
+              </w:rPr>
+              <w:t>mailAddress)}</w:t>
             </w:r>
             <w:r>
               <w:rPr>
@@ -15741,12 +15783,7 @@
 </file>
 
 <file path=customXml/item1.xml><?xml version="1.0" encoding="utf-8"?>
-<?mso-contentType ?>
-<FormTemplates xmlns="http://schemas.microsoft.com/sharepoint/v3/contenttype/forms">
-  <Display>DocumentLibraryForm</Display>
-  <Edit>DocumentLibraryForm</Edit>
-  <New>DocumentLibraryForm</New>
-</FormTemplates>
+<b:Sources xmlns:b="http://schemas.openxmlformats.org/officeDocument/2006/bibliography" xmlns="http://schemas.openxmlformats.org/officeDocument/2006/bibliography" SelectedStyle="\APASixthEditionOfficeOnline.xsl" StyleName="APA" Version="6"/>
 </file>
 
 <file path=customXml/item2.xml><?xml version="1.0" encoding="utf-8"?>
@@ -15777,7 +15814,12 @@
 </file>
 
 <file path=customXml/item3.xml><?xml version="1.0" encoding="utf-8"?>
-<b:Sources xmlns:b="http://schemas.openxmlformats.org/officeDocument/2006/bibliography" xmlns="http://schemas.openxmlformats.org/officeDocument/2006/bibliography" SelectedStyle="\APASixthEditionOfficeOnline.xsl" StyleName="APA" Version="6"/>
+<?mso-contentType ?>
+<FormTemplates xmlns="http://schemas.microsoft.com/sharepoint/v3/contenttype/forms">
+  <Display>DocumentLibraryForm</Display>
+  <Edit>DocumentLibraryForm</Edit>
+  <New>DocumentLibraryForm</New>
+</FormTemplates>
 </file>
 
 <file path=customXml/item4.xml><?xml version="1.0" encoding="utf-8"?>
@@ -16097,9 +16139,9 @@
 </file>
 
 <file path=customXml/itemProps1.xml><?xml version="1.0" encoding="utf-8"?>
-<ds:datastoreItem xmlns:ds="http://schemas.openxmlformats.org/officeDocument/2006/customXml" ds:itemID="{B979ABCF-6006-4211-8C04-D08E1C55C8F9}">
+<ds:datastoreItem xmlns:ds="http://schemas.openxmlformats.org/officeDocument/2006/customXml" ds:itemID="{BD0DCDF7-C1B9-4C24-AAE6-E536CD053D93}">
   <ds:schemaRefs>
-    <ds:schemaRef ds:uri="http://schemas.microsoft.com/sharepoint/v3/contenttype/forms"/>
+    <ds:schemaRef ds:uri="http://schemas.openxmlformats.org/officeDocument/2006/bibliography"/>
   </ds:schemaRefs>
 </ds:datastoreItem>
 </file>
@@ -16115,9 +16157,9 @@
 </file>
 
 <file path=customXml/itemProps3.xml><?xml version="1.0" encoding="utf-8"?>
-<ds:datastoreItem xmlns:ds="http://schemas.openxmlformats.org/officeDocument/2006/customXml" ds:itemID="{BD0DCDF7-C1B9-4C24-AAE6-E536CD053D93}">
+<ds:datastoreItem xmlns:ds="http://schemas.openxmlformats.org/officeDocument/2006/customXml" ds:itemID="{B979ABCF-6006-4211-8C04-D08E1C55C8F9}">
   <ds:schemaRefs>
-    <ds:schemaRef ds:uri="http://schemas.openxmlformats.org/officeDocument/2006/bibliography"/>
+    <ds:schemaRef ds:uri="http://schemas.microsoft.com/sharepoint/v3/contenttype/forms"/>
   </ds:schemaRefs>
 </ds:datastoreItem>
 </file>

</xml_diff>

<commit_message>
CIV-5557 Docmosis updates to 1172, 1175 and 1178
</commit_message>
<xml_diff>
--- a/docker/docmosis/templates/CV-UNS-HRN-ENG-01172.docx
+++ b/docker/docmosis/templates/CV-UNS-HRN-ENG-01172.docx
@@ -1619,7 +1619,14 @@
                 <w:rFonts w:ascii="GDSTransportWebsite" w:hAnsi="GDSTransportWebsite"/>
                 <w:color w:val="0A0A0A"/>
               </w:rPr>
-              <w:t>applicant.phoneNumber</w:t>
+              <w:t>applicant.</w:t>
+            </w:r>
+            <w:r>
+              <w:rPr>
+                <w:rFonts w:ascii="GDSTransportWebsite" w:hAnsi="GDSTransportWebsite"/>
+                <w:color w:val="0A0A0A"/>
+              </w:rPr>
+              <w:t>partyPhone</w:t>
             </w:r>
             <w:proofErr w:type="spellEnd"/>
             <w:r>
@@ -1744,7 +1751,7 @@
                 <w:rFonts w:ascii="GDSTransportWebsite" w:hAnsi="GDSTransportWebsite"/>
                 <w:color w:val="0A0A0A"/>
               </w:rPr>
-              <w:t>emailAddress</w:t>
+              <w:t>partyEmail</w:t>
             </w:r>
             <w:proofErr w:type="spellEnd"/>
             <w:r>
@@ -1870,7 +1877,14 @@
                 <w:rFonts w:ascii="GDSTransportWebsite" w:hAnsi="GDSTransportWebsite"/>
                 <w:color w:val="0A0A0A"/>
               </w:rPr>
-              <w:t>.phoneNum</w:t>
+              <w:t>P</w:t>
+            </w:r>
+            <w:r>
+              <w:rPr>
+                <w:rFonts w:ascii="GDSTransportWebsite" w:hAnsi="GDSTransportWebsite"/>
+                <w:color w:val="0A0A0A"/>
+              </w:rPr>
+              <w:t>honeNum</w:t>
             </w:r>
             <w:r>
               <w:rPr>
@@ -2000,14 +2014,14 @@
                 <w:rFonts w:ascii="GDSTransportWebsite" w:hAnsi="GDSTransportWebsite"/>
                 <w:color w:val="0A0A0A"/>
               </w:rPr>
-              <w:t>.</w:t>
-            </w:r>
-            <w:r>
-              <w:rPr>
-                <w:rFonts w:ascii="GDSTransportWebsite" w:hAnsi="GDSTransportWebsite"/>
-                <w:color w:val="0A0A0A"/>
-              </w:rPr>
-              <w:t>emailAddress)}</w:t>
+              <w:t>E</w:t>
+            </w:r>
+            <w:r>
+              <w:rPr>
+                <w:rFonts w:ascii="GDSTransportWebsite" w:hAnsi="GDSTransportWebsite"/>
+                <w:color w:val="0A0A0A"/>
+              </w:rPr>
+              <w:t>mailAddress)}</w:t>
             </w:r>
             <w:r>
               <w:rPr>
@@ -2884,7 +2898,21 @@
                 <w:rFonts w:ascii="GDSTransportWebsite" w:hAnsi="GDSTransportWebsite"/>
                 <w:color w:val="0A0A0A"/>
               </w:rPr>
-              <w:t>.phoneNumber)}&gt;&gt;</w:t>
+              <w:t>.</w:t>
+            </w:r>
+            <w:r>
+              <w:rPr>
+                <w:rFonts w:ascii="GDSTransportWebsite" w:hAnsi="GDSTransportWebsite"/>
+                <w:color w:val="0A0A0A"/>
+              </w:rPr>
+              <w:t>partyPhone</w:t>
+            </w:r>
+            <w:r>
+              <w:rPr>
+                <w:rFonts w:ascii="GDSTransportWebsite" w:hAnsi="GDSTransportWebsite"/>
+                <w:color w:val="0A0A0A"/>
+              </w:rPr>
+              <w:t>)}&gt;&gt;</w:t>
             </w:r>
             <w:r>
               <w:rPr>
@@ -3014,7 +3042,14 @@
                 <w:rFonts w:ascii="GDSTransportWebsite" w:hAnsi="GDSTransportWebsite"/>
                 <w:color w:val="0A0A0A"/>
               </w:rPr>
-              <w:t>emailAddress)}</w:t>
+              <w:t>partyEmail</w:t>
+            </w:r>
+            <w:r>
+              <w:rPr>
+                <w:rFonts w:ascii="GDSTransportWebsite" w:hAnsi="GDSTransportWebsite"/>
+                <w:color w:val="0A0A0A"/>
+              </w:rPr>
+              <w:t>)}</w:t>
             </w:r>
             <w:r>
               <w:rPr>
@@ -3146,7 +3181,14 @@
                 <w:rFonts w:ascii="GDSTransportWebsite" w:hAnsi="GDSTransportWebsite"/>
                 <w:color w:val="0A0A0A"/>
               </w:rPr>
-              <w:t>.phoneNum</w:t>
+              <w:t>P</w:t>
+            </w:r>
+            <w:r>
+              <w:rPr>
+                <w:rFonts w:ascii="GDSTransportWebsite" w:hAnsi="GDSTransportWebsite"/>
+                <w:color w:val="0A0A0A"/>
+              </w:rPr>
+              <w:t>honeNum</w:t>
             </w:r>
             <w:r>
               <w:rPr>
@@ -3290,14 +3332,14 @@
                 <w:rFonts w:ascii="GDSTransportWebsite" w:hAnsi="GDSTransportWebsite"/>
                 <w:color w:val="0A0A0A"/>
               </w:rPr>
-              <w:t>.</w:t>
-            </w:r>
-            <w:r>
-              <w:rPr>
-                <w:rFonts w:ascii="GDSTransportWebsite" w:hAnsi="GDSTransportWebsite"/>
-                <w:color w:val="0A0A0A"/>
-              </w:rPr>
-              <w:t>emailAddress)}</w:t>
+              <w:t>E</w:t>
+            </w:r>
+            <w:r>
+              <w:rPr>
+                <w:rFonts w:ascii="GDSTransportWebsite" w:hAnsi="GDSTransportWebsite"/>
+                <w:color w:val="0A0A0A"/>
+              </w:rPr>
+              <w:t>mailAddress)}</w:t>
             </w:r>
             <w:r>
               <w:rPr>
@@ -4192,21 +4234,14 @@
                 <w:rFonts w:ascii="GDSTransportWebsite" w:hAnsi="GDSTransportWebsite"/>
                 <w:color w:val="0A0A0A"/>
               </w:rPr>
-              <w:t>.phoneNum</w:t>
-            </w:r>
-            <w:r>
-              <w:rPr>
-                <w:rFonts w:ascii="GDSTransportWebsite" w:hAnsi="GDSTransportWebsite"/>
-                <w:color w:val="0A0A0A"/>
-              </w:rPr>
-              <w:t>b</w:t>
-            </w:r>
-            <w:r>
-              <w:rPr>
-                <w:rFonts w:ascii="GDSTransportWebsite" w:hAnsi="GDSTransportWebsite"/>
-                <w:color w:val="0A0A0A"/>
-              </w:rPr>
-              <w:t>er</w:t>
+              <w:t>.</w:t>
+            </w:r>
+            <w:r>
+              <w:rPr>
+                <w:rFonts w:ascii="GDSTransportWebsite" w:hAnsi="GDSTransportWebsite"/>
+                <w:color w:val="0A0A0A"/>
+              </w:rPr>
+              <w:t>partyPhone</w:t>
             </w:r>
             <w:proofErr w:type="spellEnd"/>
             <w:r>
@@ -4342,7 +4377,7 @@
                 <w:rFonts w:ascii="GDSTransportWebsite" w:hAnsi="GDSTransportWebsite"/>
                 <w:color w:val="0A0A0A"/>
               </w:rPr>
-              <w:t>emailAddress</w:t>
+              <w:t>partyEmail</w:t>
             </w:r>
             <w:proofErr w:type="spellEnd"/>
             <w:r>
@@ -4468,7 +4503,14 @@
                 <w:rFonts w:ascii="GDSTransportWebsite" w:hAnsi="GDSTransportWebsite"/>
                 <w:color w:val="0A0A0A"/>
               </w:rPr>
-              <w:t>.phoneNum</w:t>
+              <w:t>P</w:t>
+            </w:r>
+            <w:r>
+              <w:rPr>
+                <w:rFonts w:ascii="GDSTransportWebsite" w:hAnsi="GDSTransportWebsite"/>
+                <w:color w:val="0A0A0A"/>
+              </w:rPr>
+              <w:t>honeNum</w:t>
             </w:r>
             <w:r>
               <w:rPr>
@@ -4605,14 +4647,14 @@
                 <w:rFonts w:ascii="GDSTransportWebsite" w:hAnsi="GDSTransportWebsite"/>
                 <w:color w:val="0A0A0A"/>
               </w:rPr>
-              <w:t>.</w:t>
-            </w:r>
-            <w:r>
-              <w:rPr>
-                <w:rFonts w:ascii="GDSTransportWebsite" w:hAnsi="GDSTransportWebsite"/>
-                <w:color w:val="0A0A0A"/>
-              </w:rPr>
-              <w:t>emailAddress)}</w:t>
+              <w:t>E</w:t>
+            </w:r>
+            <w:r>
+              <w:rPr>
+                <w:rFonts w:ascii="GDSTransportWebsite" w:hAnsi="GDSTransportWebsite"/>
+                <w:color w:val="0A0A0A"/>
+              </w:rPr>
+              <w:t>mailAddress)}</w:t>
             </w:r>
             <w:r>
               <w:rPr>
@@ -7544,7 +7586,37 @@
                 <w:rFonts w:ascii="GDSTransportWebsite" w:hAnsi="GDSTransportWebsite"/>
                 <w:color w:val="0A0A0A"/>
               </w:rPr>
-              <w:t>)}&gt;&gt;&lt;&lt;else&gt;&gt;Not Provided&lt;&lt;es_&gt;&gt;</w:t>
+              <w:t>)}&gt;&gt;</w:t>
+            </w:r>
+            <w:r>
+              <w:rPr>
+                <w:rFonts w:ascii="GDSTransportWebsite" w:hAnsi="GDSTransportWebsite"/>
+                <w:color w:val="0A0A0A"/>
+              </w:rPr>
+              <w:t>&lt;&lt;</w:t>
+            </w:r>
+            <w:proofErr w:type="spellStart"/>
+            <w:r>
+              <w:rPr>
+                <w:rFonts w:ascii="GDSTransportWebsite" w:hAnsi="GDSTransportWebsite"/>
+                <w:color w:val="0A0A0A"/>
+              </w:rPr>
+              <w:t>phoneNumber</w:t>
+            </w:r>
+            <w:proofErr w:type="spellEnd"/>
+            <w:r>
+              <w:rPr>
+                <w:rFonts w:ascii="GDSTransportWebsite" w:hAnsi="GDSTransportWebsite"/>
+                <w:color w:val="0A0A0A"/>
+              </w:rPr>
+              <w:t>&gt;&gt;</w:t>
+            </w:r>
+            <w:r>
+              <w:rPr>
+                <w:rFonts w:ascii="GDSTransportWebsite" w:hAnsi="GDSTransportWebsite"/>
+                <w:color w:val="0A0A0A"/>
+              </w:rPr>
+              <w:t>&lt;&lt;else&gt;&gt;Not Provided&lt;&lt;es_&gt;&gt;</w:t>
             </w:r>
           </w:p>
         </w:tc>
@@ -7638,7 +7710,37 @@
                 <w:rFonts w:ascii="GDSTransportWebsite" w:hAnsi="GDSTransportWebsite"/>
                 <w:color w:val="0A0A0A"/>
               </w:rPr>
-              <w:t>)}&gt;&gt;&lt;&lt;else&gt;&gt;Not Provided&lt;&lt;es_&gt;&gt;</w:t>
+              <w:t>)}&gt;&gt;</w:t>
+            </w:r>
+            <w:r>
+              <w:rPr>
+                <w:rFonts w:ascii="GDSTransportWebsite" w:hAnsi="GDSTransportWebsite"/>
+                <w:color w:val="0A0A0A"/>
+              </w:rPr>
+              <w:t>&lt;&lt;</w:t>
+            </w:r>
+            <w:proofErr w:type="spellStart"/>
+            <w:r>
+              <w:rPr>
+                <w:rFonts w:ascii="GDSTransportWebsite" w:hAnsi="GDSTransportWebsite"/>
+                <w:color w:val="0A0A0A"/>
+              </w:rPr>
+              <w:t>emailAddress</w:t>
+            </w:r>
+            <w:proofErr w:type="spellEnd"/>
+            <w:r>
+              <w:rPr>
+                <w:rFonts w:ascii="GDSTransportWebsite" w:hAnsi="GDSTransportWebsite"/>
+                <w:color w:val="0A0A0A"/>
+              </w:rPr>
+              <w:t>&gt;&gt;</w:t>
+            </w:r>
+            <w:r>
+              <w:rPr>
+                <w:rFonts w:ascii="GDSTransportWebsite" w:hAnsi="GDSTransportWebsite"/>
+                <w:color w:val="0A0A0A"/>
+              </w:rPr>
+              <w:t>&lt;&lt;else&gt;&gt;Not Provided&lt;&lt;es_&gt;&gt;</w:t>
             </w:r>
           </w:p>
         </w:tc>
@@ -8307,7 +8409,37 @@
                 <w:rFonts w:ascii="GDSTransportWebsite" w:hAnsi="GDSTransportWebsite"/>
                 <w:color w:val="0A0A0A"/>
               </w:rPr>
-              <w:t>)}&gt;&gt;&lt;&lt;else&gt;&gt;Not Provided&lt;&lt;es_&gt;&gt;</w:t>
+              <w:t>)}&gt;&gt;</w:t>
+            </w:r>
+            <w:r>
+              <w:rPr>
+                <w:rFonts w:ascii="GDSTransportWebsite" w:hAnsi="GDSTransportWebsite"/>
+                <w:color w:val="0A0A0A"/>
+              </w:rPr>
+              <w:t>&lt;&lt;</w:t>
+            </w:r>
+            <w:proofErr w:type="spellStart"/>
+            <w:r>
+              <w:rPr>
+                <w:rFonts w:ascii="GDSTransportWebsite" w:hAnsi="GDSTransportWebsite"/>
+                <w:color w:val="0A0A0A"/>
+              </w:rPr>
+              <w:t>phoneNumber</w:t>
+            </w:r>
+            <w:proofErr w:type="spellEnd"/>
+            <w:r>
+              <w:rPr>
+                <w:rFonts w:ascii="GDSTransportWebsite" w:hAnsi="GDSTransportWebsite"/>
+                <w:color w:val="0A0A0A"/>
+              </w:rPr>
+              <w:t>&gt;&gt;</w:t>
+            </w:r>
+            <w:r>
+              <w:rPr>
+                <w:rFonts w:ascii="GDSTransportWebsite" w:hAnsi="GDSTransportWebsite"/>
+                <w:color w:val="0A0A0A"/>
+              </w:rPr>
+              <w:t>&lt;&lt;else&gt;&gt;Not Provided&lt;&lt;es_&gt;&gt;</w:t>
             </w:r>
           </w:p>
         </w:tc>
@@ -8401,7 +8533,37 @@
                 <w:rFonts w:ascii="GDSTransportWebsite" w:hAnsi="GDSTransportWebsite"/>
                 <w:color w:val="0A0A0A"/>
               </w:rPr>
-              <w:t>)}&gt;&gt;&lt;&lt;else&gt;&gt;Not Provided&lt;&lt;es_&gt;&gt;</w:t>
+              <w:t>)}&gt;&gt;</w:t>
+            </w:r>
+            <w:r>
+              <w:rPr>
+                <w:rFonts w:ascii="GDSTransportWebsite" w:hAnsi="GDSTransportWebsite"/>
+                <w:color w:val="0A0A0A"/>
+              </w:rPr>
+              <w:t>&lt;&lt;</w:t>
+            </w:r>
+            <w:proofErr w:type="spellStart"/>
+            <w:r>
+              <w:rPr>
+                <w:rFonts w:ascii="GDSTransportWebsite" w:hAnsi="GDSTransportWebsite"/>
+                <w:color w:val="0A0A0A"/>
+              </w:rPr>
+              <w:t>emailAddress</w:t>
+            </w:r>
+            <w:proofErr w:type="spellEnd"/>
+            <w:r>
+              <w:rPr>
+                <w:rFonts w:ascii="GDSTransportWebsite" w:hAnsi="GDSTransportWebsite"/>
+                <w:color w:val="0A0A0A"/>
+              </w:rPr>
+              <w:t>&gt;&gt;</w:t>
+            </w:r>
+            <w:r>
+              <w:rPr>
+                <w:rFonts w:ascii="GDSTransportWebsite" w:hAnsi="GDSTransportWebsite"/>
+                <w:color w:val="0A0A0A"/>
+              </w:rPr>
+              <w:t>&lt;&lt;else&gt;&gt;Not Provided&lt;&lt;es_&gt;&gt;</w:t>
             </w:r>
           </w:p>
         </w:tc>
@@ -9785,23 +9947,23 @@
                 <w:rFonts w:ascii="GDSTransportWebsite" w:hAnsi="GDSTransportWebsite"/>
                 <w:color w:val="0A0A0A"/>
               </w:rPr>
-              <w:t>&lt;&lt;cs_</w:t>
-            </w:r>
-            <w:proofErr w:type="gramStart"/>
-            <w:r>
-              <w:rPr>
-                <w:rFonts w:ascii="GDSTransportWebsite" w:hAnsi="GDSTransportWebsite"/>
-                <w:color w:val="0A0A0A"/>
-              </w:rPr>
-              <w:t>{!isBlank</w:t>
-            </w:r>
-            <w:proofErr w:type="gramEnd"/>
-            <w:r>
-              <w:rPr>
-                <w:rFonts w:ascii="GDSTransportWebsite" w:hAnsi="GDSTransportWebsite"/>
-                <w:color w:val="0A0A0A"/>
-              </w:rPr>
-              <w:t xml:space="preserve">(hearingSupport)}&gt;&gt;hearingSupport.supportRequirements&gt;&gt;&lt;&lt;es_&gt;&gt; </w:t>
+              <w:t>&lt;&lt;</w:t>
+            </w:r>
+            <w:proofErr w:type="spellStart"/>
+            <w:r>
+              <w:rPr>
+                <w:rFonts w:ascii="GDSTransportWebsite" w:hAnsi="GDSTransportWebsite"/>
+                <w:color w:val="0A0A0A"/>
+              </w:rPr>
+              <w:t>hearingSupport.supportRequirements</w:t>
+            </w:r>
+            <w:proofErr w:type="spellEnd"/>
+            <w:r>
+              <w:rPr>
+                <w:rFonts w:ascii="GDSTransportWebsite" w:hAnsi="GDSTransportWebsite"/>
+                <w:color w:val="0A0A0A"/>
+              </w:rPr>
+              <w:t xml:space="preserve">&gt;&gt; </w:t>
             </w:r>
           </w:p>
           <w:p>
@@ -9906,7 +10068,39 @@
                 <w:color w:val="0A0A0A"/>
                 <w:shd w:val="clear" w:color="auto" w:fill="FFFFFF"/>
               </w:rPr>
-              <w:t>(hearingSupport)}&gt;&gt;hearingSupport.supportRequirementsAd</w:t>
+              <w:t>(hearingSupport</w:t>
+            </w:r>
+            <w:r>
+              <w:rPr>
+                <w:rFonts w:ascii="GDSTransportWebsite" w:hAnsi="GDSTransportWebsite"/>
+                <w:color w:val="0A0A0A"/>
+                <w:shd w:val="clear" w:color="auto" w:fill="FFFFFF"/>
+              </w:rPr>
+              <w:t>.supportRequirements</w:t>
+            </w:r>
+            <w:r>
+              <w:rPr>
+                <w:rFonts w:ascii="GDSTransportWebsite" w:hAnsi="GDSTransportWebsite"/>
+                <w:color w:val="0A0A0A"/>
+                <w:shd w:val="clear" w:color="auto" w:fill="FFFFFF"/>
+              </w:rPr>
+              <w:t>)}&gt;&gt;</w:t>
+            </w:r>
+            <w:r>
+              <w:rPr>
+                <w:rFonts w:ascii="GDSTransportWebsite" w:hAnsi="GDSTransportWebsite"/>
+                <w:color w:val="0A0A0A"/>
+                <w:shd w:val="clear" w:color="auto" w:fill="FFFFFF"/>
+              </w:rPr>
+              <w:t>&lt;&lt;</w:t>
+            </w:r>
+            <w:r>
+              <w:rPr>
+                <w:rFonts w:ascii="GDSTransportWebsite" w:hAnsi="GDSTransportWebsite"/>
+                <w:color w:val="0A0A0A"/>
+                <w:shd w:val="clear" w:color="auto" w:fill="FFFFFF"/>
+              </w:rPr>
+              <w:t>hearingSupport.supportRequirementsAd</w:t>
             </w:r>
             <w:r>
               <w:rPr>
@@ -15741,46 +15935,6 @@
 </file>
 
 <file path=customXml/item1.xml><?xml version="1.0" encoding="utf-8"?>
-<?mso-contentType ?>
-<FormTemplates xmlns="http://schemas.microsoft.com/sharepoint/v3/contenttype/forms">
-  <Display>DocumentLibraryForm</Display>
-  <Edit>DocumentLibraryForm</Edit>
-  <New>DocumentLibraryForm</New>
-</FormTemplates>
-</file>
-
-<file path=customXml/item2.xml><?xml version="1.0" encoding="utf-8"?>
-<p:properties xmlns:p="http://schemas.microsoft.com/office/2006/metadata/properties" xmlns:xsi="http://www.w3.org/2001/XMLSchema-instance" xmlns:pc="http://schemas.microsoft.com/office/infopath/2007/PartnerControls">
-  <documentManagement>
-    <SharedWithUsers xmlns="f336f4fe-8719-4ea2-b5d6-29b3a580aeb4">
-      <UserInfo>
-        <DisplayName>Robert Allright</DisplayName>
-        <AccountId>23</AccountId>
-        <AccountType/>
-      </UserInfo>
-    </SharedWithUsers>
-    <Stage xmlns="f336f4fe-8719-4ea2-b5d6-29b3a580aeb4">In Approval</Stage>
-    <Next_x0020_Stage xmlns="f336f4fe-8719-4ea2-b5d6-29b3a580aeb4">ApproveOrReject</Next_x0020_Stage>
-    <Admin_x0020_Action xmlns="f336f4fe-8719-4ea2-b5d6-29b3a580aeb4" xsi:nil="true"/>
-    <Template_x0020_Category xmlns="f336f4fe-8719-4ea2-b5d6-29b3a580aeb4">Hearing Requirements Notice - HRN</Template_x0020_Category>
-    <Action xmlns="f336f4fe-8719-4ea2-b5d6-29b3a580aeb4" xsi:nil="true"/>
-    <Purpose1 xmlns="f336f4fe-8719-4ea2-b5d6-29b3a580aeb4">Directions Questionnaire</Purpose1>
-    <Template_x0020_Language xmlns="f336f4fe-8719-4ea2-b5d6-29b3a580aeb4">English - ENG</Template_x0020_Language>
-    <Rename xmlns="f336f4fe-8719-4ea2-b5d6-29b3a580aeb4">true</Rename>
-    <Tornado_x0020_Filename xmlns="f336f4fe-8719-4ea2-b5d6-29b3a580aeb4" xsi:nil="true"/>
-    <Approval_x0020_Request_x0020_Comment xmlns="f336f4fe-8719-4ea2-b5d6-29b3a580aeb4">Hi Abul 
-Please approve below documents for https://tools.hmcts.net/jira/browse/CIV-2329
-Astha</Approval_x0020_Request_x0020_Comment>
-    <Publication_x0020_Date xmlns="f336f4fe-8719-4ea2-b5d6-29b3a580aeb4">2022-01-24T00:00:00+00:00</Publication_x0020_Date>
-  </documentManagement>
-</p:properties>
-</file>
-
-<file path=customXml/item3.xml><?xml version="1.0" encoding="utf-8"?>
-<b:Sources xmlns:b="http://schemas.openxmlformats.org/officeDocument/2006/bibliography" xmlns="http://schemas.openxmlformats.org/officeDocument/2006/bibliography" SelectedStyle="\APASixthEditionOfficeOnline.xsl" StyleName="APA" Version="6"/>
-</file>
-
-<file path=customXml/item4.xml><?xml version="1.0" encoding="utf-8"?>
 <ct:contentTypeSchema xmlns:ct="http://schemas.microsoft.com/office/2006/metadata/contentType" xmlns:ma="http://schemas.microsoft.com/office/2006/metadata/properties/metaAttributes" ct:_="" ma:_="" ma:contentTypeName="_CtTemplate" ma:contentTypeID="0x01010064A5FDCCFB03F540B94405305D7DE14F00A4F8B82F7CEF57469A8FE5CEAB7A0EE0" ma:contentTypeVersion="54" ma:contentTypeDescription="Part of Template Management with Site Columns representing custom attributes." ma:contentTypeScope="" ma:versionID="c2ae9af6f2d07f5c87e529250672afb5">
   <xsd:schema xmlns:xsd="http://www.w3.org/2001/XMLSchema" xmlns:xs="http://www.w3.org/2001/XMLSchema" xmlns:p="http://schemas.microsoft.com/office/2006/metadata/properties" xmlns:ns2="f336f4fe-8719-4ea2-b5d6-29b3a580aeb4" xmlns:ns3="b57b892a-dd61-4bba-b372-a8d93da2c7e6" targetNamespace="http://schemas.microsoft.com/office/2006/metadata/properties" ma:root="true" ma:fieldsID="5cc5ae0d05cbe82a12e0833457866b27" ns2:_="" ns3:_="">
     <xsd:import namespace="f336f4fe-8719-4ea2-b5d6-29b3a580aeb4"/>
@@ -16096,33 +16250,47 @@
 </ct:contentTypeSchema>
 </file>
 
-<file path=customXml/itemProps1.xml><?xml version="1.0" encoding="utf-8"?>
-<ds:datastoreItem xmlns:ds="http://schemas.openxmlformats.org/officeDocument/2006/customXml" ds:itemID="{B979ABCF-6006-4211-8C04-D08E1C55C8F9}">
-  <ds:schemaRefs>
-    <ds:schemaRef ds:uri="http://schemas.microsoft.com/sharepoint/v3/contenttype/forms"/>
-  </ds:schemaRefs>
-</ds:datastoreItem>
+<file path=customXml/item2.xml><?xml version="1.0" encoding="utf-8"?>
+<?mso-contentType ?>
+<FormTemplates xmlns="http://schemas.microsoft.com/sharepoint/v3/contenttype/forms">
+  <Display>DocumentLibraryForm</Display>
+  <Edit>DocumentLibraryForm</Edit>
+  <New>DocumentLibraryForm</New>
+</FormTemplates>
 </file>
 
-<file path=customXml/itemProps2.xml><?xml version="1.0" encoding="utf-8"?>
-<ds:datastoreItem xmlns:ds="http://schemas.openxmlformats.org/officeDocument/2006/customXml" ds:itemID="{167D3FB0-0D1A-4A81-8A96-EE2F37F3B125}">
-  <ds:schemaRefs>
-    <ds:schemaRef ds:uri="http://schemas.microsoft.com/office/2006/metadata/properties"/>
-    <ds:schemaRef ds:uri="http://schemas.microsoft.com/office/infopath/2007/PartnerControls"/>
-    <ds:schemaRef ds:uri="f336f4fe-8719-4ea2-b5d6-29b3a580aeb4"/>
-  </ds:schemaRefs>
-</ds:datastoreItem>
+<file path=customXml/item3.xml><?xml version="1.0" encoding="utf-8"?>
+<p:properties xmlns:p="http://schemas.microsoft.com/office/2006/metadata/properties" xmlns:xsi="http://www.w3.org/2001/XMLSchema-instance" xmlns:pc="http://schemas.microsoft.com/office/infopath/2007/PartnerControls">
+  <documentManagement>
+    <SharedWithUsers xmlns="f336f4fe-8719-4ea2-b5d6-29b3a580aeb4">
+      <UserInfo>
+        <DisplayName>Robert Allright</DisplayName>
+        <AccountId>23</AccountId>
+        <AccountType/>
+      </UserInfo>
+    </SharedWithUsers>
+    <Stage xmlns="f336f4fe-8719-4ea2-b5d6-29b3a580aeb4">In Approval</Stage>
+    <Next_x0020_Stage xmlns="f336f4fe-8719-4ea2-b5d6-29b3a580aeb4">ApproveOrReject</Next_x0020_Stage>
+    <Admin_x0020_Action xmlns="f336f4fe-8719-4ea2-b5d6-29b3a580aeb4" xsi:nil="true"/>
+    <Template_x0020_Category xmlns="f336f4fe-8719-4ea2-b5d6-29b3a580aeb4">Hearing Requirements Notice - HRN</Template_x0020_Category>
+    <Action xmlns="f336f4fe-8719-4ea2-b5d6-29b3a580aeb4" xsi:nil="true"/>
+    <Purpose1 xmlns="f336f4fe-8719-4ea2-b5d6-29b3a580aeb4">Directions Questionnaire</Purpose1>
+    <Template_x0020_Language xmlns="f336f4fe-8719-4ea2-b5d6-29b3a580aeb4">English - ENG</Template_x0020_Language>
+    <Rename xmlns="f336f4fe-8719-4ea2-b5d6-29b3a580aeb4">true</Rename>
+    <Tornado_x0020_Filename xmlns="f336f4fe-8719-4ea2-b5d6-29b3a580aeb4" xsi:nil="true"/>
+    <Approval_x0020_Request_x0020_Comment xmlns="f336f4fe-8719-4ea2-b5d6-29b3a580aeb4">Hi Abul 
+Please approve below documents for https://tools.hmcts.net/jira/browse/CIV-2329
+Astha</Approval_x0020_Request_x0020_Comment>
+    <Publication_x0020_Date xmlns="f336f4fe-8719-4ea2-b5d6-29b3a580aeb4">2022-01-24T00:00:00+00:00</Publication_x0020_Date>
+  </documentManagement>
+</p:properties>
 </file>
 
-<file path=customXml/itemProps3.xml><?xml version="1.0" encoding="utf-8"?>
-<ds:datastoreItem xmlns:ds="http://schemas.openxmlformats.org/officeDocument/2006/customXml" ds:itemID="{BD0DCDF7-C1B9-4C24-AAE6-E536CD053D93}">
-  <ds:schemaRefs>
-    <ds:schemaRef ds:uri="http://schemas.openxmlformats.org/officeDocument/2006/bibliography"/>
-  </ds:schemaRefs>
-</ds:datastoreItem>
+<file path=customXml/item4.xml><?xml version="1.0" encoding="utf-8"?>
+<b:Sources xmlns:b="http://schemas.openxmlformats.org/officeDocument/2006/bibliography" xmlns="http://schemas.openxmlformats.org/officeDocument/2006/bibliography" SelectedStyle="\APASixthEditionOfficeOnline.xsl" StyleName="APA" Version="6"/>
 </file>
 
-<file path=customXml/itemProps4.xml><?xml version="1.0" encoding="utf-8"?>
+<file path=customXml/itemProps1.xml><?xml version="1.0" encoding="utf-8"?>
 <ds:datastoreItem xmlns:ds="http://schemas.openxmlformats.org/officeDocument/2006/customXml" ds:itemID="{17469BE3-3122-4EFD-A7B7-A5DD8A758F15}">
   <ds:schemaRefs>
     <ds:schemaRef ds:uri="http://schemas.microsoft.com/office/2006/metadata/contentType"/>
@@ -16141,6 +16309,32 @@
 </ds:datastoreItem>
 </file>
 
+<file path=customXml/itemProps2.xml><?xml version="1.0" encoding="utf-8"?>
+<ds:datastoreItem xmlns:ds="http://schemas.openxmlformats.org/officeDocument/2006/customXml" ds:itemID="{B979ABCF-6006-4211-8C04-D08E1C55C8F9}">
+  <ds:schemaRefs>
+    <ds:schemaRef ds:uri="http://schemas.microsoft.com/sharepoint/v3/contenttype/forms"/>
+  </ds:schemaRefs>
+</ds:datastoreItem>
+</file>
+
+<file path=customXml/itemProps3.xml><?xml version="1.0" encoding="utf-8"?>
+<ds:datastoreItem xmlns:ds="http://schemas.openxmlformats.org/officeDocument/2006/customXml" ds:itemID="{167D3FB0-0D1A-4A81-8A96-EE2F37F3B125}">
+  <ds:schemaRefs>
+    <ds:schemaRef ds:uri="http://schemas.microsoft.com/office/2006/metadata/properties"/>
+    <ds:schemaRef ds:uri="http://schemas.microsoft.com/office/infopath/2007/PartnerControls"/>
+    <ds:schemaRef ds:uri="f336f4fe-8719-4ea2-b5d6-29b3a580aeb4"/>
+  </ds:schemaRefs>
+</ds:datastoreItem>
+</file>
+
+<file path=customXml/itemProps4.xml><?xml version="1.0" encoding="utf-8"?>
+<ds:datastoreItem xmlns:ds="http://schemas.openxmlformats.org/officeDocument/2006/customXml" ds:itemID="{BD0DCDF7-C1B9-4C24-AAE6-E536CD053D93}">
+  <ds:schemaRefs>
+    <ds:schemaRef ds:uri="http://schemas.openxmlformats.org/officeDocument/2006/bibliography"/>
+  </ds:schemaRefs>
+</ds:datastoreItem>
+</file>
+
 <file path=docMetadata/LabelInfo.xml><?xml version="1.0" encoding="utf-8"?>
 <clbl:labelList xmlns:clbl="http://schemas.microsoft.com/office/2020/mipLabelMetadata">
   <clbl:label id="{95c71a0f-75e1-4c8f-90e2-641c9351dd98}" enabled="1" method="Standard" siteId="{3e0088dc-0629-4ae6-aa8c-813e7a296f50}" contentBits="2" removed="0"/>

</xml_diff>